<commit_message>
Added articles to consider when testing scrapers
Collected 3 articles for each newspaper to test when comparing newspaper3k and newsplease.
</commit_message>
<xml_diff>
--- a/research/Current Scraper Evaluation.docx
+++ b/research/Current Scraper Evaluation.docx
@@ -71,47 +71,7 @@
             <w:sz w:val="24"/>
             <w:szCs w:val="24"/>
           </w:rPr>
-          <w:t>New</w:t>
-        </w:r>
-        <w:r>
-          <w:rPr>
-            <w:rStyle w:val="Hyperlink"/>
-            <w:sz w:val="24"/>
-            <w:szCs w:val="24"/>
-          </w:rPr>
-          <w:t>s</w:t>
-        </w:r>
-        <w:r>
-          <w:rPr>
-            <w:rStyle w:val="Hyperlink"/>
-            <w:sz w:val="24"/>
-            <w:szCs w:val="24"/>
-          </w:rPr>
-          <w:t xml:space="preserve">paper3k by </w:t>
-        </w:r>
-        <w:r>
-          <w:rPr>
-            <w:rStyle w:val="Hyperlink"/>
-            <w:sz w:val="24"/>
-            <w:szCs w:val="24"/>
-          </w:rPr>
-          <w:t>Lucas Ou</w:t>
-        </w:r>
-        <w:r>
-          <w:rPr>
-            <w:rStyle w:val="Hyperlink"/>
-            <w:sz w:val="24"/>
-            <w:szCs w:val="24"/>
-          </w:rPr>
-          <w:t>-</w:t>
-        </w:r>
-        <w:r>
-          <w:rPr>
-            <w:rStyle w:val="Hyperlink"/>
-            <w:sz w:val="24"/>
-            <w:szCs w:val="24"/>
-          </w:rPr>
-          <w:t>Yang</w:t>
+          <w:t>Newspaper3k by Lucas Ou-Yang</w:t>
         </w:r>
       </w:hyperlink>
       <w:r>
@@ -141,35 +101,7 @@
             <w:rStyle w:val="Hyperlink"/>
             <w:rFonts w:ascii="Calibri" w:hAnsi="Calibri" w:cs="Calibri"/>
           </w:rPr>
-          <w:t>ews-ple</w:t>
-        </w:r>
-        <w:r>
-          <w:rPr>
-            <w:rStyle w:val="Hyperlink"/>
-            <w:rFonts w:ascii="Calibri" w:hAnsi="Calibri" w:cs="Calibri"/>
-          </w:rPr>
-          <w:t>a</w:t>
-        </w:r>
-        <w:r>
-          <w:rPr>
-            <w:rStyle w:val="Hyperlink"/>
-            <w:rFonts w:ascii="Calibri" w:hAnsi="Calibri" w:cs="Calibri"/>
-          </w:rPr>
-          <w:t>se by Felix H</w:t>
-        </w:r>
-        <w:r>
-          <w:rPr>
-            <w:rStyle w:val="Hyperlink"/>
-            <w:rFonts w:ascii="Calibri" w:hAnsi="Calibri" w:cs="Calibri"/>
-          </w:rPr>
-          <w:t>a</w:t>
-        </w:r>
-        <w:r>
-          <w:rPr>
-            <w:rStyle w:val="Hyperlink"/>
-            <w:rFonts w:ascii="Calibri" w:hAnsi="Calibri" w:cs="Calibri"/>
-          </w:rPr>
-          <w:t>mborg</w:t>
+          <w:t>ews-please by Felix Hamborg</w:t>
         </w:r>
       </w:hyperlink>
       <w:r>
@@ -242,6 +174,7 @@
           <w:numId w:val="1"/>
         </w:numPr>
         <w:rPr>
+          <w:rStyle w:val="eop"/>
           <w:sz w:val="24"/>
           <w:szCs w:val="24"/>
         </w:rPr>
@@ -252,6 +185,110 @@
           <w:rFonts w:ascii="Calibri" w:hAnsi="Calibri" w:cs="Calibri"/>
         </w:rPr>
         <w:t>Scraping of websites at a high rate (for real-time news coverage)</w:t>
+      </w:r>
+    </w:p>
+    <w:p>
+      <w:pPr>
+        <w:pStyle w:val="ListParagraph"/>
+        <w:numPr>
+          <w:ilvl w:val="0"/>
+          <w:numId w:val="1"/>
+        </w:numPr>
+        <w:rPr>
+          <w:rStyle w:val="eop"/>
+          <w:sz w:val="24"/>
+          <w:szCs w:val="24"/>
+        </w:rPr>
+      </w:pPr>
+      <w:r>
+        <w:rPr>
+          <w:rStyle w:val="eop"/>
+          <w:rFonts w:ascii="Calibri" w:hAnsi="Calibri" w:cs="Calibri"/>
+        </w:rPr>
+        <w:t>Scraping of live news</w:t>
+      </w:r>
+    </w:p>
+    <w:p>
+      <w:pPr>
+        <w:pStyle w:val="ListParagraph"/>
+        <w:numPr>
+          <w:ilvl w:val="0"/>
+          <w:numId w:val="1"/>
+        </w:numPr>
+        <w:rPr>
+          <w:rStyle w:val="eop"/>
+          <w:sz w:val="24"/>
+          <w:szCs w:val="24"/>
+        </w:rPr>
+      </w:pPr>
+      <w:r>
+        <w:rPr>
+          <w:rStyle w:val="eop"/>
+          <w:rFonts w:ascii="Calibri" w:hAnsi="Calibri" w:cs="Calibri"/>
+        </w:rPr>
+        <w:t>Subscription sites</w:t>
+      </w:r>
+    </w:p>
+    <w:p>
+      <w:pPr>
+        <w:pStyle w:val="ListParagraph"/>
+        <w:numPr>
+          <w:ilvl w:val="0"/>
+          <w:numId w:val="1"/>
+        </w:numPr>
+        <w:rPr>
+          <w:rStyle w:val="eop"/>
+          <w:sz w:val="24"/>
+          <w:szCs w:val="24"/>
+        </w:rPr>
+      </w:pPr>
+      <w:r>
+        <w:rPr>
+          <w:rStyle w:val="eop"/>
+          <w:rFonts w:ascii="Calibri" w:hAnsi="Calibri" w:cs="Calibri"/>
+        </w:rPr>
+        <w:t>News articles with multiple pages (e.g. chinadaily)</w:t>
+      </w:r>
+    </w:p>
+    <w:p>
+      <w:pPr>
+        <w:pStyle w:val="ListParagraph"/>
+        <w:numPr>
+          <w:ilvl w:val="0"/>
+          <w:numId w:val="1"/>
+        </w:numPr>
+        <w:rPr>
+          <w:rStyle w:val="eop"/>
+          <w:sz w:val="24"/>
+          <w:szCs w:val="24"/>
+        </w:rPr>
+      </w:pPr>
+      <w:r>
+        <w:rPr>
+          <w:rStyle w:val="eop"/>
+          <w:rFonts w:ascii="Calibri" w:hAnsi="Calibri" w:cs="Calibri"/>
+        </w:rPr>
+        <w:t>Interactive formats (e.g. BMJ)</w:t>
+      </w:r>
+    </w:p>
+    <w:p>
+      <w:pPr>
+        <w:pStyle w:val="ListParagraph"/>
+        <w:numPr>
+          <w:ilvl w:val="0"/>
+          <w:numId w:val="1"/>
+        </w:numPr>
+        <w:rPr>
+          <w:sz w:val="24"/>
+          <w:szCs w:val="24"/>
+        </w:rPr>
+      </w:pPr>
+      <w:r>
+        <w:rPr>
+          <w:rStyle w:val="eop"/>
+          <w:rFonts w:ascii="Calibri" w:hAnsi="Calibri" w:cs="Calibri"/>
+        </w:rPr>
+        <w:t>Articles which involve clicking to read more (e.g. CNN Arabic)</w:t>
       </w:r>
     </w:p>
     <w:p>
@@ -775,6 +812,7 @@
           <w:sz w:val="24"/>
           <w:szCs w:val="24"/>
         </w:rPr>
+        <w:lastRenderedPageBreak/>
         <w:t>Capabilities/Speed of full website scraping:</w:t>
       </w:r>
     </w:p>
@@ -824,7 +862,6 @@
           <w:sz w:val="24"/>
           <w:szCs w:val="24"/>
         </w:rPr>
-        <w:lastRenderedPageBreak/>
         <w:t>Appendix: Country codes</w:t>
       </w:r>
     </w:p>
@@ -1598,52 +1635,6 @@
                 <w:sz w:val="24"/>
                 <w:szCs w:val="24"/>
               </w:rPr>
-              <w:t>GLB</w:t>
-            </w:r>
-          </w:p>
-        </w:tc>
-        <w:tc>
-          <w:tcPr>
-            <w:tcW w:w="5244" w:type="dxa"/>
-          </w:tcPr>
-          <w:p>
-            <w:pPr>
-              <w:rPr>
-                <w:sz w:val="24"/>
-                <w:szCs w:val="24"/>
-              </w:rPr>
-            </w:pPr>
-            <w:r>
-              <w:rPr>
-                <w:sz w:val="24"/>
-                <w:szCs w:val="24"/>
-              </w:rPr>
-              <w:t>Global (not from a specific country)</w:t>
-            </w:r>
-          </w:p>
-        </w:tc>
-      </w:tr>
-      <w:tr>
-        <w:tc>
-          <w:tcPr>
-            <w:tcW w:w="2122" w:type="dxa"/>
-          </w:tcPr>
-          <w:p>
-            <w:pPr>
-              <w:rPr>
-                <w:b/>
-                <w:bCs/>
-                <w:sz w:val="24"/>
-                <w:szCs w:val="24"/>
-              </w:rPr>
-            </w:pPr>
-            <w:r>
-              <w:rPr>
-                <w:b/>
-                <w:bCs/>
-                <w:sz w:val="24"/>
-                <w:szCs w:val="24"/>
-              </w:rPr>
               <w:t>HK</w:t>
             </w:r>
           </w:p>
@@ -2659,6 +2650,7 @@
                 <w:sz w:val="24"/>
                 <w:szCs w:val="24"/>
               </w:rPr>
+              <w:lastRenderedPageBreak/>
               <w:t>TNZ</w:t>
             </w:r>
           </w:p>
@@ -2843,7 +2835,6 @@
                 <w:sz w:val="24"/>
                 <w:szCs w:val="24"/>
               </w:rPr>
-              <w:lastRenderedPageBreak/>
               <w:t>UK</w:t>
             </w:r>
           </w:p>

</xml_diff>

<commit_message>
Added functionality for interacting with DB
Added ability to add and remove articles and sources from the database
</commit_message>
<xml_diff>
--- a/research/Current Scraper Evaluation.docx
+++ b/research/Current Scraper Evaluation.docx
@@ -143,25 +143,7 @@
             <w:sz w:val="24"/>
             <w:szCs w:val="24"/>
           </w:rPr>
-          <w:t>ews-please by Fe</w:t>
-        </w:r>
-        <w:r>
-          <w:rPr>
-            <w:rStyle w:val="Hyperlink"/>
-            <w:rFonts w:ascii="Calibri" w:hAnsi="Calibri" w:cs="Calibri"/>
-            <w:sz w:val="24"/>
-            <w:szCs w:val="24"/>
-          </w:rPr>
-          <w:t>l</w:t>
-        </w:r>
-        <w:r>
-          <w:rPr>
-            <w:rStyle w:val="Hyperlink"/>
-            <w:rFonts w:ascii="Calibri" w:hAnsi="Calibri" w:cs="Calibri"/>
-            <w:sz w:val="24"/>
-            <w:szCs w:val="24"/>
-          </w:rPr>
-          <w:t xml:space="preserve">ix </w:t>
+          <w:t xml:space="preserve">ews-please by Felix </w:t>
         </w:r>
         <w:proofErr w:type="spellStart"/>
         <w:r>
@@ -182,27 +164,7 @@
           <w:sz w:val="24"/>
           <w:szCs w:val="24"/>
         </w:rPr>
-        <w:t xml:space="preserve">. I will attempt to compare these two available options in terms of features, </w:t>
-      </w:r>
-      <w:proofErr w:type="gramStart"/>
-      <w:r>
-        <w:rPr>
-          <w:rStyle w:val="eop"/>
-          <w:rFonts w:ascii="Calibri" w:hAnsi="Calibri" w:cs="Calibri"/>
-          <w:sz w:val="24"/>
-          <w:szCs w:val="24"/>
-        </w:rPr>
-        <w:t>accuracy</w:t>
-      </w:r>
-      <w:proofErr w:type="gramEnd"/>
-      <w:r>
-        <w:rPr>
-          <w:rStyle w:val="eop"/>
-          <w:rFonts w:ascii="Calibri" w:hAnsi="Calibri" w:cs="Calibri"/>
-          <w:sz w:val="24"/>
-          <w:szCs w:val="24"/>
-        </w:rPr>
-        <w:t xml:space="preserve"> and speed, and determine the </w:t>
+        <w:t xml:space="preserve">. I will attempt to compare these two available options in terms of features, accuracy and speed, and determine the </w:t>
       </w:r>
       <w:r>
         <w:rPr>
@@ -483,27 +445,7 @@
           <w:sz w:val="24"/>
           <w:szCs w:val="24"/>
         </w:rPr>
-        <w:t>Articles which involve clicking to read more (</w:t>
-      </w:r>
-      <w:proofErr w:type="gramStart"/>
-      <w:r>
-        <w:rPr>
-          <w:rStyle w:val="eop"/>
-          <w:rFonts w:ascii="Calibri" w:hAnsi="Calibri" w:cs="Calibri"/>
-          <w:sz w:val="24"/>
-          <w:szCs w:val="24"/>
-        </w:rPr>
-        <w:t>e.g.</w:t>
-      </w:r>
-      <w:proofErr w:type="gramEnd"/>
-      <w:r>
-        <w:rPr>
-          <w:rStyle w:val="eop"/>
-          <w:rFonts w:ascii="Calibri" w:hAnsi="Calibri" w:cs="Calibri"/>
-          <w:sz w:val="24"/>
-          <w:szCs w:val="24"/>
-        </w:rPr>
-        <w:t xml:space="preserve"> CNN Arabic)</w:t>
+        <w:t>Articles which involve clicking to read more (e.g. CNN Arabic)</w:t>
       </w:r>
     </w:p>
     <w:p>
@@ -1117,23 +1059,7 @@
           <w:sz w:val="24"/>
           <w:szCs w:val="24"/>
         </w:rPr>
-        <w:t xml:space="preserve">news-please is not robust in handling timeouts, as </w:t>
-      </w:r>
-      <w:proofErr w:type="gramStart"/>
-      <w:r>
-        <w:rPr>
-          <w:sz w:val="24"/>
-          <w:szCs w:val="24"/>
-        </w:rPr>
-        <w:t>e.g.</w:t>
-      </w:r>
-      <w:proofErr w:type="gramEnd"/>
-      <w:r>
-        <w:rPr>
-          <w:sz w:val="24"/>
-          <w:szCs w:val="24"/>
-        </w:rPr>
-        <w:t xml:space="preserve"> ITV news would never stop scraping and the process had to be manually killed.</w:t>
+        <w:t>news-please is not robust in handling timeouts, as e.g. ITV news would never stop scraping and the process had to be manually killed.</w:t>
       </w:r>
     </w:p>
     <w:p>
@@ -3145,7 +3071,7 @@
           <w:sz w:val="24"/>
           <w:szCs w:val="24"/>
         </w:rPr>
-        <w:t>-For languages Chinese, Russian and Swahili, you must directly tell newspaper3k the language to use or it will not parse properly. I don’t believe there is a way for news-please to properly translate these articles</w:t>
+        <w:t>-The scrapers often do not get all of the article (for example on BBC articles)</w:t>
       </w:r>
     </w:p>
     <w:p>
@@ -3161,7 +3087,7 @@
           <w:sz w:val="24"/>
           <w:szCs w:val="24"/>
         </w:rPr>
-        <w:t>-news-please incorrectly identifies Swahili as English.</w:t>
+        <w:t>-The scrapers often do not get dates</w:t>
       </w:r>
     </w:p>
     <w:p>
@@ -3177,23 +3103,7 @@
           <w:sz w:val="24"/>
           <w:szCs w:val="24"/>
         </w:rPr>
-        <w:t>-</w:t>
-      </w:r>
-      <w:proofErr w:type="spellStart"/>
-      <w:r>
-        <w:rPr>
-          <w:sz w:val="24"/>
-          <w:szCs w:val="24"/>
-        </w:rPr>
-        <w:t>Newsplease</w:t>
-      </w:r>
-      <w:proofErr w:type="spellEnd"/>
-      <w:r>
-        <w:rPr>
-          <w:sz w:val="24"/>
-          <w:szCs w:val="24"/>
-        </w:rPr>
-        <w:t xml:space="preserve"> data is far more clean than newspaper3k data (it removes excess spacing)</w:t>
+        <w:t>-For languages Chinese, Russian and Swahili, you must directly tell newspaper3k the language to use or it will not parse properly. I don’t believe there is a way for news-please to properly translate these articles</w:t>
       </w:r>
     </w:p>
     <w:p>
@@ -3209,14 +3119,7 @@
           <w:sz w:val="24"/>
           <w:szCs w:val="24"/>
         </w:rPr>
-        <w:t>-</w:t>
-      </w:r>
-      <w:r>
-        <w:rPr>
-          <w:sz w:val="24"/>
-          <w:szCs w:val="24"/>
-        </w:rPr>
-        <w:t>Scrapers for live updated news only get the most recent updates, and does not properly get the date</w:t>
+        <w:t>-news-please incorrectly identifies Swahili as English.</w:t>
       </w:r>
     </w:p>
     <w:p>
@@ -3239,7 +3142,44 @@
           <w:sz w:val="24"/>
           <w:szCs w:val="24"/>
         </w:rPr>
-        <w:t>The scrapers can extract from subscription sites (but not more than a normal user could see)</w:t>
+        <w:t>n</w:t>
+      </w:r>
+      <w:r>
+        <w:rPr>
+          <w:sz w:val="24"/>
+          <w:szCs w:val="24"/>
+        </w:rPr>
+        <w:t>ews</w:t>
+      </w:r>
+      <w:r>
+        <w:rPr>
+          <w:sz w:val="24"/>
+          <w:szCs w:val="24"/>
+        </w:rPr>
+        <w:t>-</w:t>
+      </w:r>
+      <w:r>
+        <w:rPr>
+          <w:sz w:val="24"/>
+          <w:szCs w:val="24"/>
+        </w:rPr>
+        <w:t xml:space="preserve">please data is far </w:t>
+      </w:r>
+      <w:proofErr w:type="gramStart"/>
+      <w:r>
+        <w:rPr>
+          <w:sz w:val="24"/>
+          <w:szCs w:val="24"/>
+        </w:rPr>
+        <w:t>more clean</w:t>
+      </w:r>
+      <w:proofErr w:type="gramEnd"/>
+      <w:r>
+        <w:rPr>
+          <w:sz w:val="24"/>
+          <w:szCs w:val="24"/>
+        </w:rPr>
+        <w:t xml:space="preserve"> than newspaper3k data (it removes excess spacing)</w:t>
       </w:r>
     </w:p>
     <w:p>
@@ -3255,23 +3195,14 @@
           <w:sz w:val="24"/>
           <w:szCs w:val="24"/>
         </w:rPr>
-        <w:t xml:space="preserve">-The scraper does not correctly parse the </w:t>
-      </w:r>
-      <w:proofErr w:type="spellStart"/>
-      <w:r>
-        <w:rPr>
-          <w:sz w:val="24"/>
-          <w:szCs w:val="24"/>
-        </w:rPr>
-        <w:t>chinadaily</w:t>
-      </w:r>
-      <w:proofErr w:type="spellEnd"/>
-      <w:r>
-        <w:rPr>
-          <w:sz w:val="24"/>
-          <w:szCs w:val="24"/>
-        </w:rPr>
-        <w:t xml:space="preserve"> article with pages (returns blank text even with language specified)</w:t>
+        <w:t>-</w:t>
+      </w:r>
+      <w:r>
+        <w:rPr>
+          <w:sz w:val="24"/>
+          <w:szCs w:val="24"/>
+        </w:rPr>
+        <w:t>The scrapers can extract from subscription sites (but not more than a normal user could see)</w:t>
       </w:r>
     </w:p>
     <w:p>
@@ -3287,7 +3218,23 @@
           <w:sz w:val="24"/>
           <w:szCs w:val="24"/>
         </w:rPr>
-        <w:t>-The scrapers parse the BMJ article reasonably well, but not perfectly (e.g. the authors section is incorrect)</w:t>
+        <w:t xml:space="preserve">-The scraper does not correctly parse the </w:t>
+      </w:r>
+      <w:proofErr w:type="spellStart"/>
+      <w:r>
+        <w:rPr>
+          <w:sz w:val="24"/>
+          <w:szCs w:val="24"/>
+        </w:rPr>
+        <w:t>chinadaily</w:t>
+      </w:r>
+      <w:proofErr w:type="spellEnd"/>
+      <w:r>
+        <w:rPr>
+          <w:sz w:val="24"/>
+          <w:szCs w:val="24"/>
+        </w:rPr>
+        <w:t xml:space="preserve"> article with pages (returns blank text even with language specified)</w:t>
       </w:r>
     </w:p>
     <w:p>
@@ -3303,8 +3250,33 @@
           <w:sz w:val="24"/>
           <w:szCs w:val="24"/>
         </w:rPr>
+        <w:t>-The scrapers parse the BMJ article reasonably well, but not perfectly (e.g. the authors section is incorrect)</w:t>
+      </w:r>
+    </w:p>
+    <w:p>
+      <w:pPr>
+        <w:ind w:left="720"/>
+        <w:rPr>
+          <w:sz w:val="24"/>
+          <w:szCs w:val="24"/>
+        </w:rPr>
+      </w:pPr>
+      <w:r>
+        <w:rPr>
+          <w:sz w:val="24"/>
+          <w:szCs w:val="24"/>
+        </w:rPr>
         <w:t>-The scrapers parse the CNN Arabic article perfectly</w:t>
       </w:r>
+    </w:p>
+    <w:p>
+      <w:pPr>
+        <w:ind w:left="720"/>
+        <w:rPr>
+          <w:sz w:val="24"/>
+          <w:szCs w:val="24"/>
+        </w:rPr>
+      </w:pPr>
     </w:p>
     <w:p>
       <w:pPr>
@@ -5211,6 +5183,7 @@
                 <w:bCs/>
                 <w:color w:val="000000"/>
               </w:rPr>
+              <w:lastRenderedPageBreak/>
               <w:t>SWA</w:t>
             </w:r>
           </w:p>
@@ -5405,7 +5378,6 @@
                 <w:bCs/>
                 <w:color w:val="000000"/>
               </w:rPr>
-              <w:lastRenderedPageBreak/>
               <w:t>KOR</w:t>
             </w:r>
           </w:p>
@@ -6567,6 +6539,7 @@
                 <w:sz w:val="24"/>
                 <w:szCs w:val="24"/>
               </w:rPr>
+              <w:lastRenderedPageBreak/>
               <w:t>BRA</w:t>
             </w:r>
           </w:p>
@@ -6659,7 +6632,6 @@
                 <w:sz w:val="24"/>
                 <w:szCs w:val="24"/>
               </w:rPr>
-              <w:lastRenderedPageBreak/>
               <w:t>CBV</w:t>
             </w:r>
           </w:p>

</xml_diff>

<commit_message>
Work on full website scraping
Added functionality (currently broken) for newspaper3k to scrape whole websites and find newest article.
</commit_message>
<xml_diff>
--- a/research/Current Scraper Evaluation.docx
+++ b/research/Current Scraper Evaluation.docx
@@ -340,27 +340,7 @@
           <w:sz w:val="24"/>
           <w:szCs w:val="24"/>
         </w:rPr>
-        <w:t>News articles with multiple pages (</w:t>
-      </w:r>
-      <w:proofErr w:type="gramStart"/>
-      <w:r>
-        <w:rPr>
-          <w:rStyle w:val="eop"/>
-          <w:rFonts w:ascii="Calibri" w:hAnsi="Calibri" w:cs="Calibri"/>
-          <w:sz w:val="24"/>
-          <w:szCs w:val="24"/>
-        </w:rPr>
-        <w:t>e.g.</w:t>
-      </w:r>
-      <w:proofErr w:type="gramEnd"/>
-      <w:r>
-        <w:rPr>
-          <w:rStyle w:val="eop"/>
-          <w:rFonts w:ascii="Calibri" w:hAnsi="Calibri" w:cs="Calibri"/>
-          <w:sz w:val="24"/>
-          <w:szCs w:val="24"/>
-        </w:rPr>
-        <w:t xml:space="preserve"> </w:t>
+        <w:t xml:space="preserve">News articles with multiple pages (e.g. </w:t>
       </w:r>
       <w:proofErr w:type="spellStart"/>
       <w:r>
@@ -403,27 +383,7 @@
           <w:sz w:val="24"/>
           <w:szCs w:val="24"/>
         </w:rPr>
-        <w:t>Interactive formats (</w:t>
-      </w:r>
-      <w:proofErr w:type="gramStart"/>
-      <w:r>
-        <w:rPr>
-          <w:rStyle w:val="eop"/>
-          <w:rFonts w:ascii="Calibri" w:hAnsi="Calibri" w:cs="Calibri"/>
-          <w:sz w:val="24"/>
-          <w:szCs w:val="24"/>
-        </w:rPr>
-        <w:t>e.g.</w:t>
-      </w:r>
-      <w:proofErr w:type="gramEnd"/>
-      <w:r>
-        <w:rPr>
-          <w:rStyle w:val="eop"/>
-          <w:rFonts w:ascii="Calibri" w:hAnsi="Calibri" w:cs="Calibri"/>
-          <w:sz w:val="24"/>
-          <w:szCs w:val="24"/>
-        </w:rPr>
-        <w:t xml:space="preserve"> BMJ)</w:t>
+        <w:t>Interactive formats (e.g. BMJ)</w:t>
       </w:r>
     </w:p>
     <w:p>
@@ -1149,23 +1109,7 @@
           <w:sz w:val="24"/>
           <w:szCs w:val="24"/>
         </w:rPr>
-        <w:t>. Highlighted in light red are failures unique to that scraper (</w:t>
-      </w:r>
-      <w:proofErr w:type="gramStart"/>
-      <w:r>
-        <w:rPr>
-          <w:sz w:val="24"/>
-          <w:szCs w:val="24"/>
-        </w:rPr>
-        <w:t>i.e.</w:t>
-      </w:r>
-      <w:proofErr w:type="gramEnd"/>
-      <w:r>
-        <w:rPr>
-          <w:sz w:val="24"/>
-          <w:szCs w:val="24"/>
-        </w:rPr>
-        <w:t xml:space="preserve"> that the other scraper got correct)</w:t>
+        <w:t>. Highlighted in light red are failures unique to that scraper (i.e. that the other scraper got correct)</w:t>
       </w:r>
       <w:r>
         <w:rPr>
@@ -3165,15 +3109,13 @@
         </w:rPr>
         <w:t xml:space="preserve">please data is far </w:t>
       </w:r>
-      <w:proofErr w:type="gramStart"/>
-      <w:r>
-        <w:rPr>
-          <w:sz w:val="24"/>
-          <w:szCs w:val="24"/>
-        </w:rPr>
-        <w:t>more clean</w:t>
-      </w:r>
-      <w:proofErr w:type="gramEnd"/>
+      <w:r>
+        <w:rPr>
+          <w:sz w:val="24"/>
+          <w:szCs w:val="24"/>
+        </w:rPr>
+        <w:t>cleaner</w:t>
+      </w:r>
       <w:r>
         <w:rPr>
           <w:sz w:val="24"/>
@@ -3318,23 +3260,7 @@
           <w:sz w:val="24"/>
           <w:szCs w:val="24"/>
         </w:rPr>
-        <w:t xml:space="preserve">I tested both languages using news websites I had previously gathered in 10 different </w:t>
-      </w:r>
-      <w:proofErr w:type="gramStart"/>
-      <w:r>
-        <w:rPr>
-          <w:sz w:val="24"/>
-          <w:szCs w:val="24"/>
-        </w:rPr>
-        <w:t>languages, and</w:t>
-      </w:r>
-      <w:proofErr w:type="gramEnd"/>
-      <w:r>
-        <w:rPr>
-          <w:sz w:val="24"/>
-          <w:szCs w:val="24"/>
-        </w:rPr>
-        <w:t xml:space="preserve"> </w:t>
+        <w:t xml:space="preserve">I tested both languages using news websites I had previously gathered in 10 different languages, and </w:t>
       </w:r>
       <w:r>
         <w:rPr>
@@ -3534,7 +3460,6 @@
                 <w:color w:val="000000"/>
               </w:rPr>
             </w:pPr>
-            <w:proofErr w:type="gramStart"/>
             <w:r>
               <w:rPr>
                 <w:rFonts w:ascii="Calibri" w:hAnsi="Calibri" w:cs="Calibri"/>
@@ -3553,7 +3478,6 @@
               </w:rPr>
               <w:t>.</w:t>
             </w:r>
-            <w:proofErr w:type="gramEnd"/>
             <w:r>
               <w:rPr>
                 <w:rFonts w:ascii="Calibri" w:hAnsi="Calibri" w:cs="Calibri"/>
@@ -5183,7 +5107,6 @@
                 <w:bCs/>
                 <w:color w:val="000000"/>
               </w:rPr>
-              <w:lastRenderedPageBreak/>
               <w:t>SWA</w:t>
             </w:r>
           </w:p>
@@ -5378,6 +5301,7 @@
                 <w:bCs/>
                 <w:color w:val="000000"/>
               </w:rPr>
+              <w:lastRenderedPageBreak/>
               <w:t>KOR</w:t>
             </w:r>
           </w:p>
@@ -6098,23 +6022,7 @@
           <w:sz w:val="24"/>
           <w:szCs w:val="24"/>
         </w:rPr>
-        <w:t xml:space="preserve">-I did not have time to check the details of every article, so I chose a few difficult examples and a few </w:t>
-      </w:r>
-      <w:proofErr w:type="gramStart"/>
-      <w:r>
-        <w:rPr>
-          <w:sz w:val="24"/>
-          <w:szCs w:val="24"/>
-        </w:rPr>
-        <w:t>control</w:t>
-      </w:r>
-      <w:proofErr w:type="gramEnd"/>
-      <w:r>
-        <w:rPr>
-          <w:sz w:val="24"/>
-          <w:szCs w:val="24"/>
-        </w:rPr>
-        <w:t xml:space="preserve"> examples</w:t>
+        <w:t>-I did not have time to check the details of every article, so I chose a few difficult examples and a few control examples</w:t>
       </w:r>
     </w:p>
     <w:p>
@@ -6144,23 +6052,7 @@
           <w:sz w:val="24"/>
           <w:szCs w:val="24"/>
         </w:rPr>
-        <w:t xml:space="preserve">-I ignore when a news scraper misses an article a few times, </w:t>
-      </w:r>
-      <w:proofErr w:type="gramStart"/>
-      <w:r>
-        <w:rPr>
-          <w:sz w:val="24"/>
-          <w:szCs w:val="24"/>
-        </w:rPr>
-        <w:t>as long as</w:t>
-      </w:r>
-      <w:proofErr w:type="gramEnd"/>
-      <w:r>
-        <w:rPr>
-          <w:sz w:val="24"/>
-          <w:szCs w:val="24"/>
-        </w:rPr>
-        <w:t xml:space="preserve"> it can scrape. This is because I believe most failures come down to my internet connection rather than the library itself</w:t>
+        <w:t>-I ignore when a news scraper misses an article a few times, as long as it can scrape. This is because I believe most failures come down to my internet connection rather than the library itself</w:t>
       </w:r>
     </w:p>
     <w:p>
@@ -6539,7 +6431,6 @@
                 <w:sz w:val="24"/>
                 <w:szCs w:val="24"/>
               </w:rPr>
-              <w:lastRenderedPageBreak/>
               <w:t>BRA</w:t>
             </w:r>
           </w:p>
@@ -6632,6 +6523,7 @@
                 <w:sz w:val="24"/>
                 <w:szCs w:val="24"/>
               </w:rPr>
+              <w:lastRenderedPageBreak/>
               <w:t>CBV</w:t>
             </w:r>
           </w:p>

</xml_diff>

<commit_message>
Write-up and supervisor meeting
</commit_message>
<xml_diff>
--- a/research/Current Scraper Evaluation.docx
+++ b/research/Current Scraper Evaluation.docx
@@ -18,6 +18,15 @@
           <w:sz w:val="32"/>
           <w:szCs w:val="32"/>
         </w:rPr>
+        <w:t xml:space="preserve">. </w:t>
+      </w:r>
+      <w:r>
+        <w:rPr>
+          <w:b/>
+          <w:bCs/>
+          <w:sz w:val="32"/>
+          <w:szCs w:val="32"/>
+        </w:rPr>
         <w:t>Evaluating Capabilities of current online news scraping software</w:t>
       </w:r>
     </w:p>
@@ -64,23 +73,7 @@
           <w:sz w:val="24"/>
           <w:szCs w:val="24"/>
         </w:rPr>
-        <w:t xml:space="preserve">Two of the most effective open-source news scraping </w:t>
-      </w:r>
-      <w:proofErr w:type="spellStart"/>
-      <w:r>
-        <w:rPr>
-          <w:sz w:val="24"/>
-          <w:szCs w:val="24"/>
-        </w:rPr>
-        <w:t>softwares</w:t>
-      </w:r>
-      <w:proofErr w:type="spellEnd"/>
-      <w:r>
-        <w:rPr>
-          <w:sz w:val="24"/>
-          <w:szCs w:val="24"/>
-        </w:rPr>
-        <w:t xml:space="preserve"> available are </w:t>
+        <w:t xml:space="preserve">Two of the most effective open-source news scraping softwares available are </w:t>
       </w:r>
       <w:hyperlink r:id="rId5" w:history="1">
         <w:r>
@@ -89,25 +82,7 @@
             <w:sz w:val="24"/>
             <w:szCs w:val="24"/>
           </w:rPr>
-          <w:t xml:space="preserve">Newspaper3k by Lucas </w:t>
-        </w:r>
-        <w:proofErr w:type="spellStart"/>
-        <w:r>
-          <w:rPr>
-            <w:rStyle w:val="Hyperlink"/>
-            <w:sz w:val="24"/>
-            <w:szCs w:val="24"/>
-          </w:rPr>
-          <w:t>Ou</w:t>
-        </w:r>
-        <w:proofErr w:type="spellEnd"/>
-        <w:r>
-          <w:rPr>
-            <w:rStyle w:val="Hyperlink"/>
-            <w:sz w:val="24"/>
-            <w:szCs w:val="24"/>
-          </w:rPr>
-          <w:t>-Yang</w:t>
+          <w:t>Newspaper3k by Lucas Ou-Yang</w:t>
         </w:r>
       </w:hyperlink>
       <w:r>
@@ -143,19 +118,8 @@
             <w:sz w:val="24"/>
             <w:szCs w:val="24"/>
           </w:rPr>
-          <w:t xml:space="preserve">ews-please by Felix </w:t>
+          <w:t>ews-please by Felix Hamborg</w:t>
         </w:r>
-        <w:proofErr w:type="spellStart"/>
-        <w:r>
-          <w:rPr>
-            <w:rStyle w:val="Hyperlink"/>
-            <w:rFonts w:ascii="Calibri" w:hAnsi="Calibri" w:cs="Calibri"/>
-            <w:sz w:val="24"/>
-            <w:szCs w:val="24"/>
-          </w:rPr>
-          <w:t>Hamborg</w:t>
-        </w:r>
-        <w:proofErr w:type="spellEnd"/>
       </w:hyperlink>
       <w:r>
         <w:rPr>
@@ -340,27 +304,7 @@
           <w:sz w:val="24"/>
           <w:szCs w:val="24"/>
         </w:rPr>
-        <w:t xml:space="preserve">News articles with multiple pages (e.g. </w:t>
-      </w:r>
-      <w:proofErr w:type="spellStart"/>
-      <w:r>
-        <w:rPr>
-          <w:rStyle w:val="eop"/>
-          <w:rFonts w:ascii="Calibri" w:hAnsi="Calibri" w:cs="Calibri"/>
-          <w:sz w:val="24"/>
-          <w:szCs w:val="24"/>
-        </w:rPr>
-        <w:t>chinadaily</w:t>
-      </w:r>
-      <w:proofErr w:type="spellEnd"/>
-      <w:r>
-        <w:rPr>
-          <w:rStyle w:val="eop"/>
-          <w:rFonts w:ascii="Calibri" w:hAnsi="Calibri" w:cs="Calibri"/>
-          <w:sz w:val="24"/>
-          <w:szCs w:val="24"/>
-        </w:rPr>
-        <w:t>)</w:t>
+        <w:t>News articles with multiple pages (e.g. chinadaily)</w:t>
       </w:r>
     </w:p>
     <w:p>
@@ -1041,23 +985,7 @@
           <w:sz w:val="24"/>
           <w:szCs w:val="24"/>
         </w:rPr>
-        <w:t xml:space="preserve">News-please has more informative errors when running on </w:t>
-      </w:r>
-      <w:proofErr w:type="spellStart"/>
-      <w:r>
-        <w:rPr>
-          <w:sz w:val="24"/>
-          <w:szCs w:val="24"/>
-        </w:rPr>
-        <w:t>jupyter</w:t>
-      </w:r>
-      <w:proofErr w:type="spellEnd"/>
-      <w:r>
-        <w:rPr>
-          <w:sz w:val="24"/>
-          <w:szCs w:val="24"/>
-        </w:rPr>
-        <w:t xml:space="preserve"> notebook</w:t>
+        <w:t>News-please has more informative errors when running on jupyter notebook</w:t>
       </w:r>
     </w:p>
     <w:p>
@@ -1361,17 +1289,8 @@
                 <w:sz w:val="24"/>
                 <w:szCs w:val="24"/>
               </w:rPr>
-              <w:t>Al-</w:t>
-            </w:r>
-            <w:proofErr w:type="spellStart"/>
-            <w:r>
-              <w:rPr>
-                <w:sz w:val="24"/>
-                <w:szCs w:val="24"/>
-              </w:rPr>
-              <w:t>Akhbar</w:t>
-            </w:r>
-            <w:proofErr w:type="spellEnd"/>
+              <w:t>Al-Akhbar</w:t>
+            </w:r>
           </w:p>
         </w:tc>
         <w:tc>
@@ -2144,17 +2063,8 @@
                 <w:sz w:val="24"/>
                 <w:szCs w:val="24"/>
               </w:rPr>
-              <w:t>Al-</w:t>
-            </w:r>
-            <w:proofErr w:type="spellStart"/>
-            <w:r>
-              <w:rPr>
-                <w:sz w:val="24"/>
-                <w:szCs w:val="24"/>
-              </w:rPr>
-              <w:t>Akhbar</w:t>
-            </w:r>
-            <w:proofErr w:type="spellEnd"/>
+              <w:t>Al-Akhbar</w:t>
+            </w:r>
           </w:p>
         </w:tc>
         <w:tc>
@@ -2568,17 +2478,8 @@
                 <w:sz w:val="24"/>
                 <w:szCs w:val="24"/>
               </w:rPr>
-              <w:t xml:space="preserve">Kyunghyang </w:t>
-            </w:r>
-            <w:proofErr w:type="spellStart"/>
-            <w:r>
-              <w:rPr>
-                <w:sz w:val="24"/>
-                <w:szCs w:val="24"/>
-              </w:rPr>
-              <w:t>Shinmun</w:t>
-            </w:r>
-            <w:proofErr w:type="spellEnd"/>
+              <w:t>Kyunghyang Shinmun</w:t>
+            </w:r>
           </w:p>
         </w:tc>
         <w:tc>
@@ -2931,23 +2832,7 @@
           <w:szCs w:val="24"/>
         </w:rPr>
         <w:tab/>
-        <w:t>-</w:t>
-      </w:r>
-      <w:proofErr w:type="spellStart"/>
-      <w:r>
-        <w:rPr>
-          <w:sz w:val="24"/>
-          <w:szCs w:val="24"/>
-        </w:rPr>
-        <w:t>Chinadaily</w:t>
-      </w:r>
-      <w:proofErr w:type="spellEnd"/>
-      <w:r>
-        <w:rPr>
-          <w:sz w:val="24"/>
-          <w:szCs w:val="24"/>
-        </w:rPr>
-        <w:t xml:space="preserve"> article with multiple pages</w:t>
+        <w:t>-Chinadaily article with multiple pages</w:t>
       </w:r>
     </w:p>
     <w:p>
@@ -3160,23 +3045,7 @@
           <w:sz w:val="24"/>
           <w:szCs w:val="24"/>
         </w:rPr>
-        <w:t xml:space="preserve">-The scraper does not correctly parse the </w:t>
-      </w:r>
-      <w:proofErr w:type="spellStart"/>
-      <w:r>
-        <w:rPr>
-          <w:sz w:val="24"/>
-          <w:szCs w:val="24"/>
-        </w:rPr>
-        <w:t>chinadaily</w:t>
-      </w:r>
-      <w:proofErr w:type="spellEnd"/>
-      <w:r>
-        <w:rPr>
-          <w:sz w:val="24"/>
-          <w:szCs w:val="24"/>
-        </w:rPr>
-        <w:t xml:space="preserve"> article with pages (returns blank text even with language specified)</w:t>
+        <w:t>-The scraper does not correctly parse the chinadaily article with pages (returns blank text even with language specified)</w:t>
       </w:r>
     </w:p>
     <w:p>
@@ -3288,23 +3157,7 @@
           <w:sz w:val="24"/>
           <w:szCs w:val="24"/>
         </w:rPr>
-        <w:t xml:space="preserve">, 3 times per article (using </w:t>
-      </w:r>
-      <w:proofErr w:type="spellStart"/>
-      <w:r>
-        <w:rPr>
-          <w:sz w:val="24"/>
-          <w:szCs w:val="24"/>
-        </w:rPr>
-        <w:t>timeit</w:t>
-      </w:r>
-      <w:proofErr w:type="spellEnd"/>
-      <w:r>
-        <w:rPr>
-          <w:sz w:val="24"/>
-          <w:szCs w:val="24"/>
-        </w:rPr>
-        <w:t>)</w:t>
+        <w:t>, 3 times per article (using timeit)</w:t>
       </w:r>
       <w:r>
         <w:rPr>
@@ -3520,6 +3373,15 @@
                 <w:color w:val="000000"/>
               </w:rPr>
               <w:t>Average Time</w:t>
+            </w:r>
+            <w:r>
+              <w:rPr>
+                <w:rFonts w:ascii="Calibri" w:hAnsi="Calibri" w:cs="Calibri"/>
+                <w:b/>
+                <w:bCs/>
+                <w:color w:val="000000"/>
+              </w:rPr>
+              <w:t xml:space="preserve"> (ms)</w:t>
             </w:r>
           </w:p>
         </w:tc>

</xml_diff>